<commit_message>
Assignment 1.2 part 2
</commit_message>
<xml_diff>
--- a/module-1/rozendaal-Module1-2.docx
+++ b/module-1/rozendaal-Module1-2.docx
@@ -47,8 +47,49 @@
         </w:drawing>
       </w:r>
     </w:p>
+    <w:p/>
+    <w:p>
+      <w:r>
+        <w:lastRenderedPageBreak/>
+        <w:drawing>
+          <wp:inline distT="0" distB="0" distL="0" distR="0" wp14:anchorId="752591A4" wp14:editId="54504744">
+            <wp:extent cx="5943600" cy="3091815"/>
+            <wp:effectExtent l="0" t="0" r="0" b="0"/>
+            <wp:docPr id="2071131648" name="Picture 1"/>
+            <wp:cNvGraphicFramePr>
+              <a:graphicFrameLocks xmlns:a="http://schemas.openxmlformats.org/drawingml/2006/main" noChangeAspect="1"/>
+            </wp:cNvGraphicFramePr>
+            <a:graphic xmlns:a="http://schemas.openxmlformats.org/drawingml/2006/main">
+              <a:graphicData uri="http://schemas.openxmlformats.org/drawingml/2006/picture">
+                <pic:pic xmlns:pic="http://schemas.openxmlformats.org/drawingml/2006/picture">
+                  <pic:nvPicPr>
+                    <pic:cNvPr id="2071131648" name=""/>
+                    <pic:cNvPicPr/>
+                  </pic:nvPicPr>
+                  <pic:blipFill>
+                    <a:blip r:embed="rId7"/>
+                    <a:stretch>
+                      <a:fillRect/>
+                    </a:stretch>
+                  </pic:blipFill>
+                  <pic:spPr>
+                    <a:xfrm>
+                      <a:off x="0" y="0"/>
+                      <a:ext cx="5943600" cy="3091815"/>
+                    </a:xfrm>
+                    <a:prstGeom prst="rect">
+                      <a:avLst/>
+                    </a:prstGeom>
+                  </pic:spPr>
+                </pic:pic>
+              </a:graphicData>
+            </a:graphic>
+          </wp:inline>
+        </w:drawing>
+      </w:r>
+    </w:p>
     <w:sectPr>
-      <w:headerReference w:type="default" r:id="rId7"/>
+      <w:headerReference w:type="default" r:id="rId8"/>
       <w:pgSz w:w="12240" w:h="15840"/>
       <w:pgMar w:top="1440" w:right="1440" w:bottom="1440" w:left="1440" w:header="720" w:footer="720" w:gutter="0"/>
       <w:cols w:space="720"/>

</xml_diff>